<commit_message>
page 404 and 403 and admin
</commit_message>
<xml_diff>
--- a/docs/MyContact.docx
+++ b/docs/MyContact.docx
@@ -3,18 +3,36 @@
 <w:document xmlns:wpc="http://schemas.microsoft.com/office/word/2010/wordprocessingCanvas" xmlns:cx="http://schemas.microsoft.com/office/drawing/2014/chartex" xmlns:cx1="http://schemas.microsoft.com/office/drawing/2015/9/8/chartex" xmlns:cx2="http://schemas.microsoft.com/office/drawing/2015/10/21/chartex" xmlns:cx3="http://schemas.microsoft.com/office/drawing/2016/5/9/chartex" xmlns:cx4="http://schemas.microsoft.com/office/drawing/2016/5/10/chartex" xmlns:cx5="http://schemas.microsoft.com/office/drawing/2016/5/11/chartex" xmlns:cx6="http://schemas.microsoft.com/office/drawing/2016/5/12/chartex" xmlns:cx7="http://schemas.microsoft.com/office/drawing/2016/5/13/chartex" xmlns:cx8="http://schemas.microsoft.com/office/drawing/2016/5/14/chartex" xmlns:mc="http://schemas.openxmlformats.org/markup-compatibility/2006" xmlns:aink="http://schemas.microsoft.com/office/drawing/2016/ink" xmlns:am3d="http://schemas.microsoft.com/office/drawing/2017/model3d" xmlns:o="urn:schemas-microsoft-com:office:office" xmlns:oel="http://schemas.microsoft.com/office/2019/extlst" xmlns:r="http://schemas.openxmlformats.org/officeDocument/2006/relationships" xmlns:m="http://schemas.openxmlformats.org/officeDocument/2006/math" xmlns:v="urn:schemas-microsoft-com:vml" xmlns:wp14="http://schemas.microsoft.com/office/word/2010/wordprocessingDrawing" xmlns:wp="http://schemas.openxmlformats.org/drawingml/2006/wordprocessingDrawing" xmlns:w10="urn:schemas-microsoft-com:office:word" xmlns:w="http://schemas.openxmlformats.org/wordprocessingml/2006/main" xmlns:w14="http://schemas.microsoft.com/office/word/2010/wordml" xmlns:w15="http://schemas.microsoft.com/office/word/2012/wordml" xmlns:w16cex="http://schemas.microsoft.com/office/word/2018/wordml/cex" xmlns:w16cid="http://schemas.microsoft.com/office/word/2016/wordml/cid" xmlns:w16="http://schemas.microsoft.com/office/word/2018/wordml" xmlns:w16sdtdh="http://schemas.microsoft.com/office/word/2020/wordml/sdtdatahash" xmlns:w16se="http://schemas.microsoft.com/office/word/2015/wordml/symex" xmlns:wpg="http://schemas.microsoft.com/office/word/2010/wordprocessingGroup" xmlns:wpi="http://schemas.microsoft.com/office/word/2010/wordprocessingInk" xmlns:wne="http://schemas.microsoft.com/office/word/2006/wordml" xmlns:wps="http://schemas.microsoft.com/office/word/2010/wordprocessingShape" mc:Ignorable="w14 w15 w16se w16cid w16 w16cex w16sdtdh wp14">
   <w:body>
     <w:p>
-      <w:proofErr w:type="spellStart"/>
-      <w:r>
+      <w:pPr>
+        <w:jc w:val="center"/>
+        <w:rPr>
+          <w:sz w:val="52"/>
+          <w:szCs w:val="52"/>
+        </w:rPr>
+      </w:pPr>
+      <w:r>
+        <w:rPr>
+          <w:sz w:val="52"/>
+          <w:szCs w:val="52"/>
+        </w:rPr>
         <w:t>MyContact</w:t>
       </w:r>
-      <w:proofErr w:type="spellEnd"/>
-      <w:r>
-        <w:t xml:space="preserve"> </w:t>
-      </w:r>
-    </w:p>
-    <w:p/>
-    <w:p>
-      <w:r>
+    </w:p>
+    <w:p/>
+    <w:p>
+      <w:pPr>
+        <w:rPr>
+          <w:sz w:val="36"/>
+          <w:szCs w:val="36"/>
+          <w:u w:val="single"/>
+        </w:rPr>
+      </w:pPr>
+      <w:r>
+        <w:rPr>
+          <w:sz w:val="36"/>
+          <w:szCs w:val="36"/>
+          <w:u w:val="single"/>
+        </w:rPr>
         <w:t xml:space="preserve">Expressions des besoins </w:t>
       </w:r>
     </w:p>
@@ -22,214 +40,973 @@
       <w:r>
         <w:t xml:space="preserve">Le client a besoin d’une application permettant d’afficher une liste de contact défini par leurs nom </w:t>
       </w:r>
-      <w:proofErr w:type="spellStart"/>
-      <w:r>
-        <w:t>prenom</w:t>
-      </w:r>
-      <w:proofErr w:type="spellEnd"/>
+      <w:r>
+        <w:t>prénom</w:t>
+      </w:r>
       <w:r>
         <w:t xml:space="preserve">, </w:t>
       </w:r>
-      <w:proofErr w:type="spellStart"/>
-      <w:r>
-        <w:t>categorie</w:t>
-      </w:r>
-      <w:proofErr w:type="spellEnd"/>
+      <w:r>
+        <w:t>catégorie</w:t>
+      </w:r>
       <w:r>
         <w:t xml:space="preserve">. L’utilisateur peux ajouter, supprimer, </w:t>
       </w:r>
-      <w:proofErr w:type="spellStart"/>
-      <w:r>
-        <w:t>midfier</w:t>
-      </w:r>
-      <w:proofErr w:type="spellEnd"/>
+      <w:r>
+        <w:t>modifier</w:t>
+      </w:r>
       <w:r>
         <w:t xml:space="preserve"> un contact et lui envoyer un message depuis un formulaire. Si l’utilisateur n’est pas connecté, il reste sur la page d’</w:t>
       </w:r>
-      <w:proofErr w:type="spellStart"/>
-      <w:r>
-        <w:t>acceuil</w:t>
-      </w:r>
-      <w:proofErr w:type="spellEnd"/>
+      <w:r>
+        <w:t>accueil</w:t>
+      </w:r>
       <w:r>
         <w:t xml:space="preserve"> qui affiche une liste de contact fictif. Un utilisateur doit donc pouvoir se créer un compte. </w:t>
       </w:r>
     </w:p>
     <w:p/>
     <w:p>
-      <w:r>
+      <w:pPr>
+        <w:rPr>
+          <w:sz w:val="36"/>
+          <w:szCs w:val="36"/>
+          <w:u w:val="single"/>
+        </w:rPr>
+      </w:pPr>
+      <w:r>
+        <w:rPr>
+          <w:sz w:val="36"/>
+          <w:szCs w:val="36"/>
+          <w:u w:val="single"/>
+        </w:rPr>
         <w:t>Spécifications fonctionnelles</w:t>
       </w:r>
     </w:p>
     <w:p>
-      <w:r>
+      <w:pPr>
+        <w:pStyle w:val="Paragraphedeliste"/>
+        <w:numPr>
+          <w:ilvl w:val="0"/>
+          <w:numId w:val="1"/>
+        </w:numPr>
+        <w:rPr>
+          <w:sz w:val="28"/>
+          <w:szCs w:val="28"/>
+        </w:rPr>
+      </w:pPr>
+      <w:r>
+        <w:rPr>
+          <w:sz w:val="28"/>
+          <w:szCs w:val="28"/>
+        </w:rPr>
         <w:t xml:space="preserve">Utilisateur non connecté </w:t>
       </w:r>
     </w:p>
     <w:p>
-      <w:r>
-        <w:tab/>
+      <w:pPr>
+        <w:pStyle w:val="Paragraphedeliste"/>
+        <w:numPr>
+          <w:ilvl w:val="0"/>
+          <w:numId w:val="2"/>
+        </w:numPr>
+        <w:rPr>
+          <w:sz w:val="28"/>
+          <w:szCs w:val="28"/>
+        </w:rPr>
+      </w:pPr>
+      <w:r>
+        <w:rPr>
+          <w:sz w:val="28"/>
+          <w:szCs w:val="28"/>
+        </w:rPr>
         <w:t xml:space="preserve">Accéder </w:t>
       </w:r>
-      <w:proofErr w:type="spellStart"/>
-      <w:proofErr w:type="gramStart"/>
-      <w:r>
-        <w:t>a</w:t>
-      </w:r>
-      <w:proofErr w:type="spellEnd"/>
-      <w:proofErr w:type="gramEnd"/>
-      <w:r>
+      <w:r>
+        <w:rPr>
+          <w:sz w:val="28"/>
+          <w:szCs w:val="28"/>
+        </w:rPr>
+        <w:t>à</w:t>
+      </w:r>
+      <w:r>
+        <w:rPr>
+          <w:sz w:val="28"/>
+          <w:szCs w:val="28"/>
+        </w:rPr>
         <w:t xml:space="preserve"> la page d’</w:t>
       </w:r>
-      <w:proofErr w:type="spellStart"/>
-      <w:r>
-        <w:t>acceuil</w:t>
-      </w:r>
-      <w:proofErr w:type="spellEnd"/>
-    </w:p>
-    <w:p>
-      <w:r>
-        <w:tab/>
+      <w:r>
+        <w:rPr>
+          <w:sz w:val="28"/>
+          <w:szCs w:val="28"/>
+        </w:rPr>
+        <w:t>accueil</w:t>
+      </w:r>
+    </w:p>
+    <w:p>
+      <w:pPr>
+        <w:pStyle w:val="Paragraphedeliste"/>
+        <w:numPr>
+          <w:ilvl w:val="0"/>
+          <w:numId w:val="2"/>
+        </w:numPr>
+        <w:rPr>
+          <w:sz w:val="28"/>
+          <w:szCs w:val="28"/>
+        </w:rPr>
+      </w:pPr>
+      <w:r>
+        <w:rPr>
+          <w:sz w:val="28"/>
+          <w:szCs w:val="28"/>
+        </w:rPr>
         <w:t xml:space="preserve">Pouvoir se créer un compte </w:t>
       </w:r>
     </w:p>
     <w:p>
-      <w:r>
-        <w:tab/>
+      <w:pPr>
+        <w:pStyle w:val="Paragraphedeliste"/>
+        <w:numPr>
+          <w:ilvl w:val="0"/>
+          <w:numId w:val="2"/>
+        </w:numPr>
+        <w:rPr>
+          <w:sz w:val="28"/>
+          <w:szCs w:val="28"/>
+        </w:rPr>
+      </w:pPr>
+      <w:r>
+        <w:rPr>
+          <w:sz w:val="28"/>
+          <w:szCs w:val="28"/>
+        </w:rPr>
         <w:t>Se connecter ou se déconnecter</w:t>
       </w:r>
     </w:p>
     <w:p>
-      <w:r>
+      <w:pPr>
+        <w:pStyle w:val="Paragraphedeliste"/>
+        <w:numPr>
+          <w:ilvl w:val="0"/>
+          <w:numId w:val="1"/>
+        </w:numPr>
+        <w:rPr>
+          <w:sz w:val="28"/>
+          <w:szCs w:val="28"/>
+        </w:rPr>
+      </w:pPr>
+      <w:r>
+        <w:rPr>
+          <w:sz w:val="28"/>
+          <w:szCs w:val="28"/>
+        </w:rPr>
         <w:t>Utilisateur connecté</w:t>
       </w:r>
     </w:p>
     <w:p>
-      <w:r>
-        <w:tab/>
+      <w:pPr>
+        <w:pStyle w:val="Paragraphedeliste"/>
+        <w:numPr>
+          <w:ilvl w:val="0"/>
+          <w:numId w:val="3"/>
+        </w:numPr>
+        <w:rPr>
+          <w:sz w:val="28"/>
+          <w:szCs w:val="28"/>
+        </w:rPr>
+      </w:pPr>
+      <w:r>
+        <w:rPr>
+          <w:sz w:val="28"/>
+          <w:szCs w:val="28"/>
+        </w:rPr>
         <w:t>Afficher ces contacts</w:t>
       </w:r>
     </w:p>
     <w:p>
-      <w:r>
-        <w:tab/>
+      <w:pPr>
+        <w:pStyle w:val="Paragraphedeliste"/>
+        <w:numPr>
+          <w:ilvl w:val="0"/>
+          <w:numId w:val="3"/>
+        </w:numPr>
+        <w:rPr>
+          <w:sz w:val="28"/>
+          <w:szCs w:val="28"/>
+        </w:rPr>
+      </w:pPr>
+      <w:r>
+        <w:rPr>
+          <w:sz w:val="28"/>
+          <w:szCs w:val="28"/>
+        </w:rPr>
         <w:t>Trier ces contacts</w:t>
       </w:r>
     </w:p>
     <w:p>
-      <w:r>
-        <w:tab/>
+      <w:pPr>
+        <w:pStyle w:val="Paragraphedeliste"/>
+        <w:numPr>
+          <w:ilvl w:val="0"/>
+          <w:numId w:val="3"/>
+        </w:numPr>
+        <w:rPr>
+          <w:sz w:val="28"/>
+          <w:szCs w:val="28"/>
+        </w:rPr>
+      </w:pPr>
+      <w:r>
+        <w:rPr>
+          <w:sz w:val="28"/>
+          <w:szCs w:val="28"/>
+        </w:rPr>
         <w:t>Ajouter un contact</w:t>
       </w:r>
     </w:p>
     <w:p>
-      <w:r>
-        <w:tab/>
+      <w:pPr>
+        <w:pStyle w:val="Paragraphedeliste"/>
+        <w:numPr>
+          <w:ilvl w:val="0"/>
+          <w:numId w:val="3"/>
+        </w:numPr>
+        <w:rPr>
+          <w:sz w:val="28"/>
+          <w:szCs w:val="28"/>
+        </w:rPr>
+      </w:pPr>
+      <w:r>
+        <w:rPr>
+          <w:sz w:val="28"/>
+          <w:szCs w:val="28"/>
+        </w:rPr>
         <w:t>Supprimer un contact</w:t>
       </w:r>
     </w:p>
     <w:p>
-      <w:r>
-        <w:tab/>
+      <w:pPr>
+        <w:pStyle w:val="Paragraphedeliste"/>
+        <w:numPr>
+          <w:ilvl w:val="0"/>
+          <w:numId w:val="3"/>
+        </w:numPr>
+        <w:rPr>
+          <w:sz w:val="28"/>
+          <w:szCs w:val="28"/>
+        </w:rPr>
+      </w:pPr>
+      <w:r>
+        <w:rPr>
+          <w:sz w:val="28"/>
+          <w:szCs w:val="28"/>
+        </w:rPr>
         <w:t>Modifier un contact</w:t>
       </w:r>
     </w:p>
     <w:p>
-      <w:r>
-        <w:tab/>
+      <w:pPr>
+        <w:pStyle w:val="Paragraphedeliste"/>
+        <w:numPr>
+          <w:ilvl w:val="0"/>
+          <w:numId w:val="3"/>
+        </w:numPr>
+        <w:rPr>
+          <w:sz w:val="28"/>
+          <w:szCs w:val="28"/>
+        </w:rPr>
+      </w:pPr>
+      <w:r>
+        <w:rPr>
+          <w:sz w:val="28"/>
+          <w:szCs w:val="28"/>
+        </w:rPr>
         <w:t>Ecrire a un contact</w:t>
       </w:r>
     </w:p>
     <w:p>
-      <w:r>
-        <w:tab/>
+      <w:pPr>
+        <w:pStyle w:val="Paragraphedeliste"/>
+        <w:numPr>
+          <w:ilvl w:val="0"/>
+          <w:numId w:val="3"/>
+        </w:numPr>
+        <w:rPr>
+          <w:sz w:val="28"/>
+          <w:szCs w:val="28"/>
+        </w:rPr>
+      </w:pPr>
+      <w:r>
+        <w:rPr>
+          <w:sz w:val="28"/>
+          <w:szCs w:val="28"/>
+        </w:rPr>
         <w:t>Modifier son compte</w:t>
       </w:r>
     </w:p>
     <w:p>
-      <w:r>
-        <w:tab/>
+      <w:pPr>
+        <w:pStyle w:val="Paragraphedeliste"/>
+        <w:numPr>
+          <w:ilvl w:val="0"/>
+          <w:numId w:val="3"/>
+        </w:numPr>
+        <w:rPr>
+          <w:sz w:val="28"/>
+          <w:szCs w:val="28"/>
+        </w:rPr>
+      </w:pPr>
+      <w:r>
+        <w:rPr>
+          <w:sz w:val="28"/>
+          <w:szCs w:val="28"/>
+        </w:rPr>
         <w:t xml:space="preserve">Supprimer son compte </w:t>
       </w:r>
     </w:p>
     <w:p/>
     <w:p>
-      <w:r>
+      <w:pPr>
+        <w:rPr>
+          <w:sz w:val="36"/>
+          <w:szCs w:val="36"/>
+          <w:u w:val="single"/>
+        </w:rPr>
+      </w:pPr>
+      <w:r>
+        <w:rPr>
+          <w:sz w:val="36"/>
+          <w:szCs w:val="36"/>
+          <w:u w:val="single"/>
+        </w:rPr>
         <w:t xml:space="preserve">Spécification Technique </w:t>
       </w:r>
     </w:p>
     <w:p>
-      <w:r>
+      <w:pPr>
+        <w:pStyle w:val="Paragraphedeliste"/>
+        <w:numPr>
+          <w:ilvl w:val="0"/>
+          <w:numId w:val="4"/>
+        </w:numPr>
+        <w:spacing w:after="0"/>
+        <w:rPr>
+          <w:sz w:val="24"/>
+          <w:szCs w:val="24"/>
+        </w:rPr>
+      </w:pPr>
+      <w:r>
+        <w:rPr>
+          <w:sz w:val="24"/>
+          <w:szCs w:val="24"/>
+        </w:rPr>
         <w:t xml:space="preserve">JAVA 8 </w:t>
       </w:r>
     </w:p>
     <w:p>
-      <w:r>
+      <w:pPr>
+        <w:pStyle w:val="Paragraphedeliste"/>
+        <w:numPr>
+          <w:ilvl w:val="0"/>
+          <w:numId w:val="4"/>
+        </w:numPr>
+        <w:spacing w:after="0"/>
+        <w:rPr>
+          <w:sz w:val="24"/>
+          <w:szCs w:val="24"/>
+        </w:rPr>
+      </w:pPr>
+      <w:r>
+        <w:rPr>
+          <w:sz w:val="24"/>
+          <w:szCs w:val="24"/>
+        </w:rPr>
         <w:t xml:space="preserve">Spring 4 </w:t>
       </w:r>
     </w:p>
     <w:p>
-      <w:r>
+      <w:pPr>
+        <w:pStyle w:val="Paragraphedeliste"/>
+        <w:numPr>
+          <w:ilvl w:val="0"/>
+          <w:numId w:val="4"/>
+        </w:numPr>
+        <w:spacing w:after="0"/>
+        <w:rPr>
+          <w:sz w:val="24"/>
+          <w:szCs w:val="24"/>
+        </w:rPr>
+      </w:pPr>
+      <w:r>
+        <w:rPr>
+          <w:sz w:val="24"/>
+          <w:szCs w:val="24"/>
+        </w:rPr>
         <w:t>Maven 3.8.7</w:t>
       </w:r>
     </w:p>
     <w:p>
-      <w:r>
+      <w:pPr>
+        <w:pStyle w:val="Paragraphedeliste"/>
+        <w:numPr>
+          <w:ilvl w:val="0"/>
+          <w:numId w:val="4"/>
+        </w:numPr>
+        <w:spacing w:after="0"/>
+        <w:rPr>
+          <w:sz w:val="24"/>
+          <w:szCs w:val="24"/>
+        </w:rPr>
+      </w:pPr>
+      <w:r>
+        <w:rPr>
+          <w:sz w:val="24"/>
+          <w:szCs w:val="24"/>
+        </w:rPr>
         <w:t>Spring Boot 2.7.0</w:t>
       </w:r>
     </w:p>
     <w:p>
-      <w:proofErr w:type="spellStart"/>
-      <w:r>
-        <w:t>Thymeleaf</w:t>
-      </w:r>
-      <w:proofErr w:type="spellEnd"/>
-      <w:r>
-        <w:t xml:space="preserve"> 3.1.1</w:t>
-      </w:r>
-    </w:p>
-    <w:p>
-      <w:r>
+      <w:pPr>
+        <w:pStyle w:val="Paragraphedeliste"/>
+        <w:numPr>
+          <w:ilvl w:val="0"/>
+          <w:numId w:val="4"/>
+        </w:numPr>
+        <w:spacing w:after="0"/>
+        <w:rPr>
+          <w:sz w:val="24"/>
+          <w:szCs w:val="24"/>
+        </w:rPr>
+      </w:pPr>
+      <w:r>
+        <w:rPr>
+          <w:sz w:val="24"/>
+          <w:szCs w:val="24"/>
+        </w:rPr>
+        <w:t>Thymeleaf 3.1.1</w:t>
+      </w:r>
+    </w:p>
+    <w:p>
+      <w:pPr>
+        <w:pStyle w:val="Paragraphedeliste"/>
+        <w:numPr>
+          <w:ilvl w:val="0"/>
+          <w:numId w:val="4"/>
+        </w:numPr>
+        <w:spacing w:after="0"/>
+        <w:rPr>
+          <w:sz w:val="24"/>
+          <w:szCs w:val="24"/>
+        </w:rPr>
+      </w:pPr>
+      <w:r>
+        <w:rPr>
+          <w:sz w:val="24"/>
+          <w:szCs w:val="24"/>
+        </w:rPr>
         <w:t>Lombok 14</w:t>
       </w:r>
     </w:p>
     <w:p>
-      <w:proofErr w:type="spellStart"/>
-      <w:r>
+      <w:pPr>
+        <w:pStyle w:val="Paragraphedeliste"/>
+        <w:numPr>
+          <w:ilvl w:val="0"/>
+          <w:numId w:val="4"/>
+        </w:numPr>
+        <w:spacing w:after="0"/>
+        <w:rPr>
+          <w:sz w:val="24"/>
+          <w:szCs w:val="24"/>
+        </w:rPr>
+      </w:pPr>
+      <w:r>
+        <w:rPr>
+          <w:sz w:val="24"/>
+          <w:szCs w:val="24"/>
+        </w:rPr>
         <w:t>Tailwindcss</w:t>
       </w:r>
-      <w:proofErr w:type="spellEnd"/>
-    </w:p>
-    <w:p>
-      <w:proofErr w:type="spellStart"/>
-      <w:r>
-        <w:t>MariaDB</w:t>
-      </w:r>
-      <w:proofErr w:type="spellEnd"/>
-      <w:r>
-        <w:t xml:space="preserve"> 10.11.2</w:t>
-      </w:r>
-    </w:p>
-    <w:p>
-      <w:r>
+    </w:p>
+    <w:p>
+      <w:pPr>
+        <w:pStyle w:val="Paragraphedeliste"/>
+        <w:numPr>
+          <w:ilvl w:val="0"/>
+          <w:numId w:val="4"/>
+        </w:numPr>
+        <w:spacing w:after="0"/>
+        <w:rPr>
+          <w:sz w:val="24"/>
+          <w:szCs w:val="24"/>
+        </w:rPr>
+      </w:pPr>
+      <w:r>
+        <w:rPr>
+          <w:sz w:val="24"/>
+          <w:szCs w:val="24"/>
+        </w:rPr>
+        <w:t>MariaDB 10.11.2</w:t>
+      </w:r>
+    </w:p>
+    <w:p>
+      <w:pPr>
+        <w:pStyle w:val="Paragraphedeliste"/>
+        <w:numPr>
+          <w:ilvl w:val="0"/>
+          <w:numId w:val="4"/>
+        </w:numPr>
+        <w:spacing w:after="0"/>
+        <w:rPr>
+          <w:sz w:val="24"/>
+          <w:szCs w:val="24"/>
+        </w:rPr>
+      </w:pPr>
+      <w:r>
+        <w:rPr>
+          <w:sz w:val="24"/>
+          <w:szCs w:val="24"/>
+        </w:rPr>
+        <w:t>JPA 3.1.0</w:t>
+      </w:r>
+    </w:p>
+    <w:p>
+      <w:pPr>
+        <w:pStyle w:val="Paragraphedeliste"/>
+        <w:numPr>
+          <w:ilvl w:val="0"/>
+          <w:numId w:val="4"/>
+        </w:numPr>
+        <w:spacing w:after="0"/>
+        <w:rPr>
+          <w:sz w:val="24"/>
+          <w:szCs w:val="24"/>
+        </w:rPr>
+      </w:pPr>
+      <w:r>
+        <w:rPr>
+          <w:sz w:val="24"/>
+          <w:szCs w:val="24"/>
+        </w:rPr>
+        <w:t>Word 2304</w:t>
+      </w:r>
+    </w:p>
+    <w:p>
+      <w:pPr>
+        <w:pStyle w:val="Paragraphedeliste"/>
+        <w:numPr>
+          <w:ilvl w:val="0"/>
+          <w:numId w:val="4"/>
+        </w:numPr>
+        <w:spacing w:after="0"/>
+        <w:rPr>
+          <w:sz w:val="24"/>
+          <w:szCs w:val="24"/>
+        </w:rPr>
+      </w:pPr>
+      <w:r>
+        <w:rPr>
+          <w:sz w:val="24"/>
+          <w:szCs w:val="24"/>
+        </w:rPr>
+        <w:t>StarUML</w:t>
+      </w:r>
+    </w:p>
+    <w:p>
+      <w:pPr>
+        <w:jc w:val="center"/>
+        <w:rPr>
+          <w:sz w:val="36"/>
+          <w:szCs w:val="36"/>
+          <w:u w:val="single"/>
+        </w:rPr>
+      </w:pPr>
+      <w:r>
+        <w:rPr>
+          <w:sz w:val="36"/>
+          <w:szCs w:val="36"/>
+          <w:u w:val="single"/>
+        </w:rPr>
         <w:lastRenderedPageBreak/>
-        <w:t>JPA 3.1.0</w:t>
-      </w:r>
-    </w:p>
-    <w:p>
-      <w:r>
-        <w:t>Word 2304</w:t>
-      </w:r>
-    </w:p>
-    <w:p>
-      <w:proofErr w:type="spellStart"/>
-      <w:r>
-        <w:t>StarUML</w:t>
-      </w:r>
-      <w:proofErr w:type="spellEnd"/>
-    </w:p>
-    <w:p/>
-    <w:p/>
+        <w:t>Diagrammes</w:t>
+      </w:r>
+      <w:r>
+        <w:rPr>
+          <w:sz w:val="36"/>
+          <w:szCs w:val="36"/>
+          <w:u w:val="single"/>
+        </w:rPr>
+        <w:t xml:space="preserve"> UML</w:t>
+      </w:r>
+    </w:p>
+    <w:p>
+      <w:pPr>
+        <w:rPr>
+          <w:sz w:val="32"/>
+          <w:szCs w:val="32"/>
+          <w:u w:val="single"/>
+        </w:rPr>
+      </w:pPr>
+      <w:r>
+        <w:rPr>
+          <w:sz w:val="32"/>
+          <w:szCs w:val="32"/>
+          <w:u w:val="single"/>
+        </w:rPr>
+        <w:t>Diagramme de Cas</w:t>
+      </w:r>
+    </w:p>
+    <w:p>
+      <w:r>
+        <w:rPr>
+          <w:noProof/>
+        </w:rPr>
+        <w:drawing>
+          <wp:anchor distT="0" distB="0" distL="114300" distR="114300" simplePos="0" relativeHeight="251658240" behindDoc="1" locked="0" layoutInCell="1" allowOverlap="1" wp14:anchorId="24FDF6DC" wp14:editId="3F983B9D">
+            <wp:simplePos x="0" y="0"/>
+            <wp:positionH relativeFrom="column">
+              <wp:posOffset>1195705</wp:posOffset>
+            </wp:positionH>
+            <wp:positionV relativeFrom="paragraph">
+              <wp:posOffset>24130</wp:posOffset>
+            </wp:positionV>
+            <wp:extent cx="2914650" cy="5777230"/>
+            <wp:effectExtent l="0" t="0" r="0" b="0"/>
+            <wp:wrapTopAndBottom/>
+            <wp:docPr id="902845133" name="Image 1" descr="Une image contenant croquis, dessin, texte, diagramme&#10;&#10;Description générée automatiquement"/>
+            <wp:cNvGraphicFramePr>
+              <a:graphicFrameLocks xmlns:a="http://schemas.openxmlformats.org/drawingml/2006/main" noChangeAspect="1"/>
+            </wp:cNvGraphicFramePr>
+            <a:graphic xmlns:a="http://schemas.openxmlformats.org/drawingml/2006/main">
+              <a:graphicData uri="http://schemas.openxmlformats.org/drawingml/2006/picture">
+                <pic:pic xmlns:pic="http://schemas.openxmlformats.org/drawingml/2006/picture">
+                  <pic:nvPicPr>
+                    <pic:cNvPr id="902845133" name="Image 1" descr="Une image contenant croquis, dessin, texte, diagramme&#10;&#10;Description générée automatiquement"/>
+                    <pic:cNvPicPr/>
+                  </pic:nvPicPr>
+                  <pic:blipFill>
+                    <a:blip r:embed="rId6">
+                      <a:extLst>
+                        <a:ext uri="{28A0092B-C50C-407E-A947-70E740481C1C}">
+                          <a14:useLocalDpi xmlns:a14="http://schemas.microsoft.com/office/drawing/2010/main" val="0"/>
+                        </a:ext>
+                      </a:extLst>
+                    </a:blip>
+                    <a:stretch>
+                      <a:fillRect/>
+                    </a:stretch>
+                  </pic:blipFill>
+                  <pic:spPr>
+                    <a:xfrm>
+                      <a:off x="0" y="0"/>
+                      <a:ext cx="2914650" cy="5777230"/>
+                    </a:xfrm>
+                    <a:prstGeom prst="rect">
+                      <a:avLst/>
+                    </a:prstGeom>
+                  </pic:spPr>
+                </pic:pic>
+              </a:graphicData>
+            </a:graphic>
+          </wp:anchor>
+        </w:drawing>
+      </w:r>
+    </w:p>
+    <w:p/>
+    <w:p/>
+    <w:p/>
+    <w:p/>
+    <w:p/>
+    <w:p/>
+    <w:p/>
+    <w:p/>
+    <w:p>
+      <w:pPr>
+        <w:rPr>
+          <w:sz w:val="32"/>
+          <w:szCs w:val="32"/>
+          <w:u w:val="single"/>
+        </w:rPr>
+      </w:pPr>
+      <w:r>
+        <w:rPr>
+          <w:sz w:val="32"/>
+          <w:szCs w:val="32"/>
+          <w:u w:val="single"/>
+        </w:rPr>
+        <w:t>Diagramme</w:t>
+      </w:r>
+      <w:r>
+        <w:rPr>
+          <w:sz w:val="32"/>
+          <w:szCs w:val="32"/>
+          <w:u w:val="single"/>
+        </w:rPr>
+        <w:t xml:space="preserve"> de Classe</w:t>
+      </w:r>
+    </w:p>
+    <w:p>
+      <w:pPr>
+        <w:rPr>
+          <w:sz w:val="32"/>
+          <w:szCs w:val="32"/>
+          <w:u w:val="single"/>
+        </w:rPr>
+      </w:pPr>
+    </w:p>
+    <w:p>
+      <w:pPr>
+        <w:rPr>
+          <w:sz w:val="32"/>
+          <w:szCs w:val="32"/>
+          <w:u w:val="single"/>
+        </w:rPr>
+      </w:pPr>
+    </w:p>
+    <w:p>
+      <w:r>
+        <w:rPr>
+          <w:noProof/>
+        </w:rPr>
+        <w:drawing>
+          <wp:inline distT="0" distB="0" distL="0" distR="0" wp14:anchorId="411DEE65" wp14:editId="6E6CF818">
+            <wp:extent cx="4593953" cy="3750310"/>
+            <wp:effectExtent l="0" t="0" r="0" b="2540"/>
+            <wp:docPr id="563305274" name="Image 3" descr="Une image contenant texte, reçu, capture d’écran, diagramme&#10;&#10;Description générée automatiquement"/>
+            <wp:cNvGraphicFramePr>
+              <a:graphicFrameLocks xmlns:a="http://schemas.openxmlformats.org/drawingml/2006/main" noChangeAspect="1"/>
+            </wp:cNvGraphicFramePr>
+            <a:graphic xmlns:a="http://schemas.openxmlformats.org/drawingml/2006/main">
+              <a:graphicData uri="http://schemas.openxmlformats.org/drawingml/2006/picture">
+                <pic:pic xmlns:pic="http://schemas.openxmlformats.org/drawingml/2006/picture">
+                  <pic:nvPicPr>
+                    <pic:cNvPr id="563305274" name="Image 3" descr="Une image contenant texte, reçu, capture d’écran, diagramme&#10;&#10;Description générée automatiquement"/>
+                    <pic:cNvPicPr/>
+                  </pic:nvPicPr>
+                  <pic:blipFill>
+                    <a:blip r:embed="rId7">
+                      <a:extLst>
+                        <a:ext uri="{28A0092B-C50C-407E-A947-70E740481C1C}">
+                          <a14:useLocalDpi xmlns:a14="http://schemas.microsoft.com/office/drawing/2010/main" val="0"/>
+                        </a:ext>
+                      </a:extLst>
+                    </a:blip>
+                    <a:stretch>
+                      <a:fillRect/>
+                    </a:stretch>
+                  </pic:blipFill>
+                  <pic:spPr>
+                    <a:xfrm>
+                      <a:off x="0" y="0"/>
+                      <a:ext cx="4604164" cy="3758646"/>
+                    </a:xfrm>
+                    <a:prstGeom prst="rect">
+                      <a:avLst/>
+                    </a:prstGeom>
+                  </pic:spPr>
+                </pic:pic>
+              </a:graphicData>
+            </a:graphic>
+          </wp:inline>
+        </w:drawing>
+      </w:r>
+    </w:p>
+    <w:p/>
+    <w:p/>
+    <w:p/>
+    <w:p/>
+    <w:p/>
+    <w:p/>
+    <w:p/>
+    <w:p/>
+    <w:p/>
+    <w:p/>
+    <w:p/>
+    <w:p/>
+    <w:p/>
+    <w:p/>
+    <w:p/>
+    <w:p>
+      <w:pPr>
+        <w:rPr>
+          <w:sz w:val="32"/>
+          <w:szCs w:val="32"/>
+          <w:u w:val="single"/>
+        </w:rPr>
+      </w:pPr>
+      <w:r>
+        <w:rPr>
+          <w:sz w:val="32"/>
+          <w:szCs w:val="32"/>
+          <w:u w:val="single"/>
+        </w:rPr>
+        <w:t>Diagramme de Séquence</w:t>
+      </w:r>
+    </w:p>
+    <w:p>
+      <w:r>
+        <w:rPr>
+          <w:noProof/>
+        </w:rPr>
+        <w:drawing>
+          <wp:anchor distT="0" distB="0" distL="114300" distR="114300" simplePos="0" relativeHeight="251659264" behindDoc="1" locked="0" layoutInCell="1" allowOverlap="1" wp14:anchorId="627DB0A7" wp14:editId="0EBEFCEB">
+            <wp:simplePos x="0" y="0"/>
+            <wp:positionH relativeFrom="margin">
+              <wp:align>center</wp:align>
+            </wp:positionH>
+            <wp:positionV relativeFrom="paragraph">
+              <wp:posOffset>366395</wp:posOffset>
+            </wp:positionV>
+            <wp:extent cx="6292536" cy="5372100"/>
+            <wp:effectExtent l="0" t="0" r="0" b="0"/>
+            <wp:wrapTopAndBottom/>
+            <wp:docPr id="569429362" name="Image 1" descr="Une image contenant texte, capture d’écran, diagramme, Parallèle&#10;&#10;Description générée automatiquement"/>
+            <wp:cNvGraphicFramePr>
+              <a:graphicFrameLocks xmlns:a="http://schemas.openxmlformats.org/drawingml/2006/main" noChangeAspect="1"/>
+            </wp:cNvGraphicFramePr>
+            <a:graphic xmlns:a="http://schemas.openxmlformats.org/drawingml/2006/main">
+              <a:graphicData uri="http://schemas.openxmlformats.org/drawingml/2006/picture">
+                <pic:pic xmlns:pic="http://schemas.openxmlformats.org/drawingml/2006/picture">
+                  <pic:nvPicPr>
+                    <pic:cNvPr id="569429362" name="Image 1" descr="Une image contenant texte, capture d’écran, diagramme, Parallèle&#10;&#10;Description générée automatiquement"/>
+                    <pic:cNvPicPr/>
+                  </pic:nvPicPr>
+                  <pic:blipFill>
+                    <a:blip r:embed="rId8">
+                      <a:extLst>
+                        <a:ext uri="{28A0092B-C50C-407E-A947-70E740481C1C}">
+                          <a14:useLocalDpi xmlns:a14="http://schemas.microsoft.com/office/drawing/2010/main" val="0"/>
+                        </a:ext>
+                      </a:extLst>
+                    </a:blip>
+                    <a:stretch>
+                      <a:fillRect/>
+                    </a:stretch>
+                  </pic:blipFill>
+                  <pic:spPr>
+                    <a:xfrm>
+                      <a:off x="0" y="0"/>
+                      <a:ext cx="6292536" cy="5372100"/>
+                    </a:xfrm>
+                    <a:prstGeom prst="rect">
+                      <a:avLst/>
+                    </a:prstGeom>
+                  </pic:spPr>
+                </pic:pic>
+              </a:graphicData>
+            </a:graphic>
+          </wp:anchor>
+        </w:drawing>
+      </w:r>
+    </w:p>
+    <w:p/>
+    <w:p/>
+    <w:p/>
+    <w:p/>
+    <w:p/>
+    <w:p/>
+    <w:p/>
+    <w:p/>
+    <w:p>
+      <w:pPr>
+        <w:rPr>
+          <w:sz w:val="36"/>
+          <w:szCs w:val="36"/>
+          <w:u w:val="single"/>
+        </w:rPr>
+      </w:pPr>
+      <w:r>
+        <w:rPr>
+          <w:sz w:val="36"/>
+          <w:szCs w:val="36"/>
+          <w:u w:val="single"/>
+        </w:rPr>
+        <w:lastRenderedPageBreak/>
+        <w:t>Charte Graphique</w:t>
+      </w:r>
+    </w:p>
+    <w:p>
+      <w:r>
+        <w:t xml:space="preserve">Maquette ci jointe. Design et couleurs laissé libre avec validation du client. </w:t>
+      </w:r>
+    </w:p>
+    <w:p/>
+    <w:p>
+      <w:r>
+        <w:rPr>
+          <w:noProof/>
+        </w:rPr>
+        <w:drawing>
+          <wp:inline distT="0" distB="0" distL="0" distR="0" wp14:anchorId="2EF689E3" wp14:editId="2252FEAA">
+            <wp:extent cx="5760720" cy="4201795"/>
+            <wp:effectExtent l="0" t="0" r="0" b="8255"/>
+            <wp:docPr id="1739761214" name="Image 1" descr="Une image contenant texte, capture d’écran, Rectangle, carré&#10;&#10;Description générée automatiquement"/>
+            <wp:cNvGraphicFramePr>
+              <a:graphicFrameLocks xmlns:a="http://schemas.openxmlformats.org/drawingml/2006/main" noChangeAspect="1"/>
+            </wp:cNvGraphicFramePr>
+            <a:graphic xmlns:a="http://schemas.openxmlformats.org/drawingml/2006/main">
+              <a:graphicData uri="http://schemas.openxmlformats.org/drawingml/2006/picture">
+                <pic:pic xmlns:pic="http://schemas.openxmlformats.org/drawingml/2006/picture">
+                  <pic:nvPicPr>
+                    <pic:cNvPr id="1739761214" name="Image 1" descr="Une image contenant texte, capture d’écran, Rectangle, carré&#10;&#10;Description générée automatiquement"/>
+                    <pic:cNvPicPr/>
+                  </pic:nvPicPr>
+                  <pic:blipFill>
+                    <a:blip r:embed="rId9"/>
+                    <a:stretch>
+                      <a:fillRect/>
+                    </a:stretch>
+                  </pic:blipFill>
+                  <pic:spPr>
+                    <a:xfrm>
+                      <a:off x="0" y="0"/>
+                      <a:ext cx="5760720" cy="4201795"/>
+                    </a:xfrm>
+                    <a:prstGeom prst="rect">
+                      <a:avLst/>
+                    </a:prstGeom>
+                  </pic:spPr>
+                </pic:pic>
+              </a:graphicData>
+            </a:graphic>
+          </wp:inline>
+        </w:drawing>
+      </w:r>
+    </w:p>
+    <w:p/>
+    <w:p>
+      <w:pPr>
+        <w:rPr>
+          <w:sz w:val="36"/>
+          <w:szCs w:val="36"/>
+          <w:u w:val="single"/>
+        </w:rPr>
+      </w:pPr>
+      <w:r>
+        <w:rPr>
+          <w:sz w:val="36"/>
+          <w:szCs w:val="36"/>
+          <w:u w:val="single"/>
+        </w:rPr>
+        <w:t>Piece facultative :</w:t>
+      </w:r>
+    </w:p>
+    <w:p>
+      <w:r>
+        <w:t>Lien vers le repos github du projet</w:t>
+      </w:r>
+    </w:p>
+    <w:p>
+      <w:hyperlink r:id="rId10" w:history="1">
+        <w:r>
+          <w:rPr>
+            <w:rStyle w:val="Lienhypertexte"/>
+          </w:rPr>
+          <w:t>https://github.com/Raphael-Aldaz/MyContactFMS</w:t>
+        </w:r>
+      </w:hyperlink>
+    </w:p>
     <w:sectPr>
       <w:pgSz w:w="11906" w:h="16838"/>
       <w:pgMar w:top="1417" w:right="1417" w:bottom="1417" w:left="1417" w:header="708" w:footer="708" w:gutter="0"/>
@@ -238,6 +1015,475 @@
     </w:sectPr>
   </w:body>
 </w:document>
+</file>
+
+<file path=word/numbering.xml><?xml version="1.0" encoding="utf-8"?>
+<w:numbering xmlns:wpc="http://schemas.microsoft.com/office/word/2010/wordprocessingCanvas" xmlns:cx="http://schemas.microsoft.com/office/drawing/2014/chartex" xmlns:cx1="http://schemas.microsoft.com/office/drawing/2015/9/8/chartex" xmlns:cx2="http://schemas.microsoft.com/office/drawing/2015/10/21/chartex" xmlns:cx3="http://schemas.microsoft.com/office/drawing/2016/5/9/chartex" xmlns:cx4="http://schemas.microsoft.com/office/drawing/2016/5/10/chartex" xmlns:cx5="http://schemas.microsoft.com/office/drawing/2016/5/11/chartex" xmlns:cx6="http://schemas.microsoft.com/office/drawing/2016/5/12/chartex" xmlns:cx7="http://schemas.microsoft.com/office/drawing/2016/5/13/chartex" xmlns:cx8="http://schemas.microsoft.com/office/drawing/2016/5/14/chartex" xmlns:mc="http://schemas.openxmlformats.org/markup-compatibility/2006" xmlns:aink="http://schemas.microsoft.com/office/drawing/2016/ink" xmlns:am3d="http://schemas.microsoft.com/office/drawing/2017/model3d" xmlns:o="urn:schemas-microsoft-com:office:office" xmlns:oel="http://schemas.microsoft.com/office/2019/extlst" xmlns:r="http://schemas.openxmlformats.org/officeDocument/2006/relationships" xmlns:m="http://schemas.openxmlformats.org/officeDocument/2006/math" xmlns:v="urn:schemas-microsoft-com:vml" xmlns:wp14="http://schemas.microsoft.com/office/word/2010/wordprocessingDrawing" xmlns:wp="http://schemas.openxmlformats.org/drawingml/2006/wordprocessingDrawing" xmlns:w10="urn:schemas-microsoft-com:office:word" xmlns:w="http://schemas.openxmlformats.org/wordprocessingml/2006/main" xmlns:w14="http://schemas.microsoft.com/office/word/2010/wordml" xmlns:w15="http://schemas.microsoft.com/office/word/2012/wordml" xmlns:w16cex="http://schemas.microsoft.com/office/word/2018/wordml/cex" xmlns:w16cid="http://schemas.microsoft.com/office/word/2016/wordml/cid" xmlns:w16="http://schemas.microsoft.com/office/word/2018/wordml" xmlns:w16sdtdh="http://schemas.microsoft.com/office/word/2020/wordml/sdtdatahash" xmlns:w16se="http://schemas.microsoft.com/office/word/2015/wordml/symex" xmlns:wpg="http://schemas.microsoft.com/office/word/2010/wordprocessingGroup" xmlns:wpi="http://schemas.microsoft.com/office/word/2010/wordprocessingInk" xmlns:wne="http://schemas.microsoft.com/office/word/2006/wordml" xmlns:wps="http://schemas.microsoft.com/office/word/2010/wordprocessingShape" mc:Ignorable="w14 w15 w16se w16cid w16 w16cex w16sdtdh wp14">
+  <w:abstractNum w:abstractNumId="0" w15:restartNumberingAfterBreak="0">
+    <w:nsid w:val="06AF15CA"/>
+    <w:multiLevelType w:val="hybridMultilevel"/>
+    <w:tmpl w:val="5C1C33F4"/>
+    <w:lvl w:ilvl="0" w:tplc="040C000D">
+      <w:start w:val="1"/>
+      <w:numFmt w:val="bullet"/>
+      <w:lvlText w:val=""/>
+      <w:lvlJc w:val="left"/>
+      <w:pPr>
+        <w:ind w:left="1068" w:hanging="360"/>
+      </w:pPr>
+      <w:rPr>
+        <w:rFonts w:ascii="Wingdings" w:hAnsi="Wingdings" w:hint="default"/>
+      </w:rPr>
+    </w:lvl>
+    <w:lvl w:ilvl="1" w:tplc="040C0003" w:tentative="1">
+      <w:start w:val="1"/>
+      <w:numFmt w:val="bullet"/>
+      <w:lvlText w:val="o"/>
+      <w:lvlJc w:val="left"/>
+      <w:pPr>
+        <w:ind w:left="1788" w:hanging="360"/>
+      </w:pPr>
+      <w:rPr>
+        <w:rFonts w:ascii="Courier New" w:hAnsi="Courier New" w:cs="Courier New" w:hint="default"/>
+      </w:rPr>
+    </w:lvl>
+    <w:lvl w:ilvl="2" w:tplc="040C0005" w:tentative="1">
+      <w:start w:val="1"/>
+      <w:numFmt w:val="bullet"/>
+      <w:lvlText w:val=""/>
+      <w:lvlJc w:val="left"/>
+      <w:pPr>
+        <w:ind w:left="2508" w:hanging="360"/>
+      </w:pPr>
+      <w:rPr>
+        <w:rFonts w:ascii="Wingdings" w:hAnsi="Wingdings" w:hint="default"/>
+      </w:rPr>
+    </w:lvl>
+    <w:lvl w:ilvl="3" w:tplc="040C0001" w:tentative="1">
+      <w:start w:val="1"/>
+      <w:numFmt w:val="bullet"/>
+      <w:lvlText w:val=""/>
+      <w:lvlJc w:val="left"/>
+      <w:pPr>
+        <w:ind w:left="3228" w:hanging="360"/>
+      </w:pPr>
+      <w:rPr>
+        <w:rFonts w:ascii="Symbol" w:hAnsi="Symbol" w:hint="default"/>
+      </w:rPr>
+    </w:lvl>
+    <w:lvl w:ilvl="4" w:tplc="040C0003" w:tentative="1">
+      <w:start w:val="1"/>
+      <w:numFmt w:val="bullet"/>
+      <w:lvlText w:val="o"/>
+      <w:lvlJc w:val="left"/>
+      <w:pPr>
+        <w:ind w:left="3948" w:hanging="360"/>
+      </w:pPr>
+      <w:rPr>
+        <w:rFonts w:ascii="Courier New" w:hAnsi="Courier New" w:cs="Courier New" w:hint="default"/>
+      </w:rPr>
+    </w:lvl>
+    <w:lvl w:ilvl="5" w:tplc="040C0005" w:tentative="1">
+      <w:start w:val="1"/>
+      <w:numFmt w:val="bullet"/>
+      <w:lvlText w:val=""/>
+      <w:lvlJc w:val="left"/>
+      <w:pPr>
+        <w:ind w:left="4668" w:hanging="360"/>
+      </w:pPr>
+      <w:rPr>
+        <w:rFonts w:ascii="Wingdings" w:hAnsi="Wingdings" w:hint="default"/>
+      </w:rPr>
+    </w:lvl>
+    <w:lvl w:ilvl="6" w:tplc="040C0001" w:tentative="1">
+      <w:start w:val="1"/>
+      <w:numFmt w:val="bullet"/>
+      <w:lvlText w:val=""/>
+      <w:lvlJc w:val="left"/>
+      <w:pPr>
+        <w:ind w:left="5388" w:hanging="360"/>
+      </w:pPr>
+      <w:rPr>
+        <w:rFonts w:ascii="Symbol" w:hAnsi="Symbol" w:hint="default"/>
+      </w:rPr>
+    </w:lvl>
+    <w:lvl w:ilvl="7" w:tplc="040C0003" w:tentative="1">
+      <w:start w:val="1"/>
+      <w:numFmt w:val="bullet"/>
+      <w:lvlText w:val="o"/>
+      <w:lvlJc w:val="left"/>
+      <w:pPr>
+        <w:ind w:left="6108" w:hanging="360"/>
+      </w:pPr>
+      <w:rPr>
+        <w:rFonts w:ascii="Courier New" w:hAnsi="Courier New" w:cs="Courier New" w:hint="default"/>
+      </w:rPr>
+    </w:lvl>
+    <w:lvl w:ilvl="8" w:tplc="040C0005" w:tentative="1">
+      <w:start w:val="1"/>
+      <w:numFmt w:val="bullet"/>
+      <w:lvlText w:val=""/>
+      <w:lvlJc w:val="left"/>
+      <w:pPr>
+        <w:ind w:left="6828" w:hanging="360"/>
+      </w:pPr>
+      <w:rPr>
+        <w:rFonts w:ascii="Wingdings" w:hAnsi="Wingdings" w:hint="default"/>
+      </w:rPr>
+    </w:lvl>
+  </w:abstractNum>
+  <w:abstractNum w:abstractNumId="1" w15:restartNumberingAfterBreak="0">
+    <w:nsid w:val="17E278BD"/>
+    <w:multiLevelType w:val="hybridMultilevel"/>
+    <w:tmpl w:val="9DAC5446"/>
+    <w:lvl w:ilvl="0" w:tplc="040C000B">
+      <w:start w:val="1"/>
+      <w:numFmt w:val="bullet"/>
+      <w:lvlText w:val=""/>
+      <w:lvlJc w:val="left"/>
+      <w:pPr>
+        <w:ind w:left="1068" w:hanging="360"/>
+      </w:pPr>
+      <w:rPr>
+        <w:rFonts w:ascii="Wingdings" w:hAnsi="Wingdings" w:hint="default"/>
+      </w:rPr>
+    </w:lvl>
+    <w:lvl w:ilvl="1" w:tplc="040C0003" w:tentative="1">
+      <w:start w:val="1"/>
+      <w:numFmt w:val="bullet"/>
+      <w:lvlText w:val="o"/>
+      <w:lvlJc w:val="left"/>
+      <w:pPr>
+        <w:ind w:left="1788" w:hanging="360"/>
+      </w:pPr>
+      <w:rPr>
+        <w:rFonts w:ascii="Courier New" w:hAnsi="Courier New" w:cs="Courier New" w:hint="default"/>
+      </w:rPr>
+    </w:lvl>
+    <w:lvl w:ilvl="2" w:tplc="040C0005" w:tentative="1">
+      <w:start w:val="1"/>
+      <w:numFmt w:val="bullet"/>
+      <w:lvlText w:val=""/>
+      <w:lvlJc w:val="left"/>
+      <w:pPr>
+        <w:ind w:left="2508" w:hanging="360"/>
+      </w:pPr>
+      <w:rPr>
+        <w:rFonts w:ascii="Wingdings" w:hAnsi="Wingdings" w:hint="default"/>
+      </w:rPr>
+    </w:lvl>
+    <w:lvl w:ilvl="3" w:tplc="040C0001" w:tentative="1">
+      <w:start w:val="1"/>
+      <w:numFmt w:val="bullet"/>
+      <w:lvlText w:val=""/>
+      <w:lvlJc w:val="left"/>
+      <w:pPr>
+        <w:ind w:left="3228" w:hanging="360"/>
+      </w:pPr>
+      <w:rPr>
+        <w:rFonts w:ascii="Symbol" w:hAnsi="Symbol" w:hint="default"/>
+      </w:rPr>
+    </w:lvl>
+    <w:lvl w:ilvl="4" w:tplc="040C0003" w:tentative="1">
+      <w:start w:val="1"/>
+      <w:numFmt w:val="bullet"/>
+      <w:lvlText w:val="o"/>
+      <w:lvlJc w:val="left"/>
+      <w:pPr>
+        <w:ind w:left="3948" w:hanging="360"/>
+      </w:pPr>
+      <w:rPr>
+        <w:rFonts w:ascii="Courier New" w:hAnsi="Courier New" w:cs="Courier New" w:hint="default"/>
+      </w:rPr>
+    </w:lvl>
+    <w:lvl w:ilvl="5" w:tplc="040C0005" w:tentative="1">
+      <w:start w:val="1"/>
+      <w:numFmt w:val="bullet"/>
+      <w:lvlText w:val=""/>
+      <w:lvlJc w:val="left"/>
+      <w:pPr>
+        <w:ind w:left="4668" w:hanging="360"/>
+      </w:pPr>
+      <w:rPr>
+        <w:rFonts w:ascii="Wingdings" w:hAnsi="Wingdings" w:hint="default"/>
+      </w:rPr>
+    </w:lvl>
+    <w:lvl w:ilvl="6" w:tplc="040C0001" w:tentative="1">
+      <w:start w:val="1"/>
+      <w:numFmt w:val="bullet"/>
+      <w:lvlText w:val=""/>
+      <w:lvlJc w:val="left"/>
+      <w:pPr>
+        <w:ind w:left="5388" w:hanging="360"/>
+      </w:pPr>
+      <w:rPr>
+        <w:rFonts w:ascii="Symbol" w:hAnsi="Symbol" w:hint="default"/>
+      </w:rPr>
+    </w:lvl>
+    <w:lvl w:ilvl="7" w:tplc="040C0003" w:tentative="1">
+      <w:start w:val="1"/>
+      <w:numFmt w:val="bullet"/>
+      <w:lvlText w:val="o"/>
+      <w:lvlJc w:val="left"/>
+      <w:pPr>
+        <w:ind w:left="6108" w:hanging="360"/>
+      </w:pPr>
+      <w:rPr>
+        <w:rFonts w:ascii="Courier New" w:hAnsi="Courier New" w:cs="Courier New" w:hint="default"/>
+      </w:rPr>
+    </w:lvl>
+    <w:lvl w:ilvl="8" w:tplc="040C0005" w:tentative="1">
+      <w:start w:val="1"/>
+      <w:numFmt w:val="bullet"/>
+      <w:lvlText w:val=""/>
+      <w:lvlJc w:val="left"/>
+      <w:pPr>
+        <w:ind w:left="6828" w:hanging="360"/>
+      </w:pPr>
+      <w:rPr>
+        <w:rFonts w:ascii="Wingdings" w:hAnsi="Wingdings" w:hint="default"/>
+      </w:rPr>
+    </w:lvl>
+  </w:abstractNum>
+  <w:abstractNum w:abstractNumId="2" w15:restartNumberingAfterBreak="0">
+    <w:nsid w:val="1E542660"/>
+    <w:multiLevelType w:val="hybridMultilevel"/>
+    <w:tmpl w:val="BC48941E"/>
+    <w:lvl w:ilvl="0" w:tplc="040C0001">
+      <w:start w:val="1"/>
+      <w:numFmt w:val="bullet"/>
+      <w:lvlText w:val=""/>
+      <w:lvlJc w:val="left"/>
+      <w:pPr>
+        <w:ind w:left="720" w:hanging="360"/>
+      </w:pPr>
+      <w:rPr>
+        <w:rFonts w:ascii="Symbol" w:hAnsi="Symbol" w:hint="default"/>
+      </w:rPr>
+    </w:lvl>
+    <w:lvl w:ilvl="1" w:tplc="040C0003" w:tentative="1">
+      <w:start w:val="1"/>
+      <w:numFmt w:val="bullet"/>
+      <w:lvlText w:val="o"/>
+      <w:lvlJc w:val="left"/>
+      <w:pPr>
+        <w:ind w:left="1440" w:hanging="360"/>
+      </w:pPr>
+      <w:rPr>
+        <w:rFonts w:ascii="Courier New" w:hAnsi="Courier New" w:cs="Courier New" w:hint="default"/>
+      </w:rPr>
+    </w:lvl>
+    <w:lvl w:ilvl="2" w:tplc="040C0005" w:tentative="1">
+      <w:start w:val="1"/>
+      <w:numFmt w:val="bullet"/>
+      <w:lvlText w:val=""/>
+      <w:lvlJc w:val="left"/>
+      <w:pPr>
+        <w:ind w:left="2160" w:hanging="360"/>
+      </w:pPr>
+      <w:rPr>
+        <w:rFonts w:ascii="Wingdings" w:hAnsi="Wingdings" w:hint="default"/>
+      </w:rPr>
+    </w:lvl>
+    <w:lvl w:ilvl="3" w:tplc="040C0001" w:tentative="1">
+      <w:start w:val="1"/>
+      <w:numFmt w:val="bullet"/>
+      <w:lvlText w:val=""/>
+      <w:lvlJc w:val="left"/>
+      <w:pPr>
+        <w:ind w:left="2880" w:hanging="360"/>
+      </w:pPr>
+      <w:rPr>
+        <w:rFonts w:ascii="Symbol" w:hAnsi="Symbol" w:hint="default"/>
+      </w:rPr>
+    </w:lvl>
+    <w:lvl w:ilvl="4" w:tplc="040C0003" w:tentative="1">
+      <w:start w:val="1"/>
+      <w:numFmt w:val="bullet"/>
+      <w:lvlText w:val="o"/>
+      <w:lvlJc w:val="left"/>
+      <w:pPr>
+        <w:ind w:left="3600" w:hanging="360"/>
+      </w:pPr>
+      <w:rPr>
+        <w:rFonts w:ascii="Courier New" w:hAnsi="Courier New" w:cs="Courier New" w:hint="default"/>
+      </w:rPr>
+    </w:lvl>
+    <w:lvl w:ilvl="5" w:tplc="040C0005" w:tentative="1">
+      <w:start w:val="1"/>
+      <w:numFmt w:val="bullet"/>
+      <w:lvlText w:val=""/>
+      <w:lvlJc w:val="left"/>
+      <w:pPr>
+        <w:ind w:left="4320" w:hanging="360"/>
+      </w:pPr>
+      <w:rPr>
+        <w:rFonts w:ascii="Wingdings" w:hAnsi="Wingdings" w:hint="default"/>
+      </w:rPr>
+    </w:lvl>
+    <w:lvl w:ilvl="6" w:tplc="040C0001" w:tentative="1">
+      <w:start w:val="1"/>
+      <w:numFmt w:val="bullet"/>
+      <w:lvlText w:val=""/>
+      <w:lvlJc w:val="left"/>
+      <w:pPr>
+        <w:ind w:left="5040" w:hanging="360"/>
+      </w:pPr>
+      <w:rPr>
+        <w:rFonts w:ascii="Symbol" w:hAnsi="Symbol" w:hint="default"/>
+      </w:rPr>
+    </w:lvl>
+    <w:lvl w:ilvl="7" w:tplc="040C0003" w:tentative="1">
+      <w:start w:val="1"/>
+      <w:numFmt w:val="bullet"/>
+      <w:lvlText w:val="o"/>
+      <w:lvlJc w:val="left"/>
+      <w:pPr>
+        <w:ind w:left="5760" w:hanging="360"/>
+      </w:pPr>
+      <w:rPr>
+        <w:rFonts w:ascii="Courier New" w:hAnsi="Courier New" w:cs="Courier New" w:hint="default"/>
+      </w:rPr>
+    </w:lvl>
+    <w:lvl w:ilvl="8" w:tplc="040C0005" w:tentative="1">
+      <w:start w:val="1"/>
+      <w:numFmt w:val="bullet"/>
+      <w:lvlText w:val=""/>
+      <w:lvlJc w:val="left"/>
+      <w:pPr>
+        <w:ind w:left="6480" w:hanging="360"/>
+      </w:pPr>
+      <w:rPr>
+        <w:rFonts w:ascii="Wingdings" w:hAnsi="Wingdings" w:hint="default"/>
+      </w:rPr>
+    </w:lvl>
+  </w:abstractNum>
+  <w:abstractNum w:abstractNumId="3" w15:restartNumberingAfterBreak="0">
+    <w:nsid w:val="212C4C87"/>
+    <w:multiLevelType w:val="hybridMultilevel"/>
+    <w:tmpl w:val="3BBC1344"/>
+    <w:lvl w:ilvl="0" w:tplc="040C000D">
+      <w:start w:val="1"/>
+      <w:numFmt w:val="bullet"/>
+      <w:lvlText w:val=""/>
+      <w:lvlJc w:val="left"/>
+      <w:pPr>
+        <w:ind w:left="1068" w:hanging="360"/>
+      </w:pPr>
+      <w:rPr>
+        <w:rFonts w:ascii="Wingdings" w:hAnsi="Wingdings" w:hint="default"/>
+      </w:rPr>
+    </w:lvl>
+    <w:lvl w:ilvl="1" w:tplc="040C0003" w:tentative="1">
+      <w:start w:val="1"/>
+      <w:numFmt w:val="bullet"/>
+      <w:lvlText w:val="o"/>
+      <w:lvlJc w:val="left"/>
+      <w:pPr>
+        <w:ind w:left="1788" w:hanging="360"/>
+      </w:pPr>
+      <w:rPr>
+        <w:rFonts w:ascii="Courier New" w:hAnsi="Courier New" w:cs="Courier New" w:hint="default"/>
+      </w:rPr>
+    </w:lvl>
+    <w:lvl w:ilvl="2" w:tplc="040C0005" w:tentative="1">
+      <w:start w:val="1"/>
+      <w:numFmt w:val="bullet"/>
+      <w:lvlText w:val=""/>
+      <w:lvlJc w:val="left"/>
+      <w:pPr>
+        <w:ind w:left="2508" w:hanging="360"/>
+      </w:pPr>
+      <w:rPr>
+        <w:rFonts w:ascii="Wingdings" w:hAnsi="Wingdings" w:hint="default"/>
+      </w:rPr>
+    </w:lvl>
+    <w:lvl w:ilvl="3" w:tplc="040C0001" w:tentative="1">
+      <w:start w:val="1"/>
+      <w:numFmt w:val="bullet"/>
+      <w:lvlText w:val=""/>
+      <w:lvlJc w:val="left"/>
+      <w:pPr>
+        <w:ind w:left="3228" w:hanging="360"/>
+      </w:pPr>
+      <w:rPr>
+        <w:rFonts w:ascii="Symbol" w:hAnsi="Symbol" w:hint="default"/>
+      </w:rPr>
+    </w:lvl>
+    <w:lvl w:ilvl="4" w:tplc="040C0003" w:tentative="1">
+      <w:start w:val="1"/>
+      <w:numFmt w:val="bullet"/>
+      <w:lvlText w:val="o"/>
+      <w:lvlJc w:val="left"/>
+      <w:pPr>
+        <w:ind w:left="3948" w:hanging="360"/>
+      </w:pPr>
+      <w:rPr>
+        <w:rFonts w:ascii="Courier New" w:hAnsi="Courier New" w:cs="Courier New" w:hint="default"/>
+      </w:rPr>
+    </w:lvl>
+    <w:lvl w:ilvl="5" w:tplc="040C0005" w:tentative="1">
+      <w:start w:val="1"/>
+      <w:numFmt w:val="bullet"/>
+      <w:lvlText w:val=""/>
+      <w:lvlJc w:val="left"/>
+      <w:pPr>
+        <w:ind w:left="4668" w:hanging="360"/>
+      </w:pPr>
+      <w:rPr>
+        <w:rFonts w:ascii="Wingdings" w:hAnsi="Wingdings" w:hint="default"/>
+      </w:rPr>
+    </w:lvl>
+    <w:lvl w:ilvl="6" w:tplc="040C0001" w:tentative="1">
+      <w:start w:val="1"/>
+      <w:numFmt w:val="bullet"/>
+      <w:lvlText w:val=""/>
+      <w:lvlJc w:val="left"/>
+      <w:pPr>
+        <w:ind w:left="5388" w:hanging="360"/>
+      </w:pPr>
+      <w:rPr>
+        <w:rFonts w:ascii="Symbol" w:hAnsi="Symbol" w:hint="default"/>
+      </w:rPr>
+    </w:lvl>
+    <w:lvl w:ilvl="7" w:tplc="040C0003" w:tentative="1">
+      <w:start w:val="1"/>
+      <w:numFmt w:val="bullet"/>
+      <w:lvlText w:val="o"/>
+      <w:lvlJc w:val="left"/>
+      <w:pPr>
+        <w:ind w:left="6108" w:hanging="360"/>
+      </w:pPr>
+      <w:rPr>
+        <w:rFonts w:ascii="Courier New" w:hAnsi="Courier New" w:cs="Courier New" w:hint="default"/>
+      </w:rPr>
+    </w:lvl>
+    <w:lvl w:ilvl="8" w:tplc="040C0005" w:tentative="1">
+      <w:start w:val="1"/>
+      <w:numFmt w:val="bullet"/>
+      <w:lvlText w:val=""/>
+      <w:lvlJc w:val="left"/>
+      <w:pPr>
+        <w:ind w:left="6828" w:hanging="360"/>
+      </w:pPr>
+      <w:rPr>
+        <w:rFonts w:ascii="Wingdings" w:hAnsi="Wingdings" w:hint="default"/>
+      </w:rPr>
+    </w:lvl>
+  </w:abstractNum>
+  <w:num w:numId="1" w16cid:durableId="365983405">
+    <w:abstractNumId w:val="2"/>
+  </w:num>
+  <w:num w:numId="2" w16cid:durableId="836845745">
+    <w:abstractNumId w:val="0"/>
+  </w:num>
+  <w:num w:numId="3" w16cid:durableId="1505701170">
+    <w:abstractNumId w:val="3"/>
+  </w:num>
+  <w:num w:numId="4" w16cid:durableId="282346687">
+    <w:abstractNumId w:val="1"/>
+  </w:num>
+</w:numbering>
 </file>
 
 <file path=word/styles.xml><?xml version="1.0" encoding="utf-8"?>
@@ -668,6 +1914,40 @@
     <w:semiHidden/>
     <w:unhideWhenUsed/>
   </w:style>
+  <w:style w:type="paragraph" w:styleId="Paragraphedeliste">
+    <w:name w:val="List Paragraph"/>
+    <w:basedOn w:val="Normal"/>
+    <w:uiPriority w:val="34"/>
+    <w:qFormat/>
+    <w:rsid w:val="00ED6C87"/>
+    <w:pPr>
+      <w:ind w:left="720"/>
+      <w:contextualSpacing/>
+    </w:pPr>
+  </w:style>
+  <w:style w:type="character" w:styleId="Lienhypertexte">
+    <w:name w:val="Hyperlink"/>
+    <w:basedOn w:val="Policepardfaut"/>
+    <w:uiPriority w:val="99"/>
+    <w:unhideWhenUsed/>
+    <w:rsid w:val="006E0BA6"/>
+    <w:rPr>
+      <w:color w:val="0563C1" w:themeColor="hyperlink"/>
+      <w:u w:val="single"/>
+    </w:rPr>
+  </w:style>
+  <w:style w:type="character" w:styleId="Mentionnonrsolue">
+    <w:name w:val="Unresolved Mention"/>
+    <w:basedOn w:val="Policepardfaut"/>
+    <w:uiPriority w:val="99"/>
+    <w:semiHidden/>
+    <w:unhideWhenUsed/>
+    <w:rsid w:val="006E0BA6"/>
+    <w:rPr>
+      <w:color w:val="605E5C"/>
+      <w:shd w:val="clear" w:color="auto" w:fill="E1DFDD"/>
+    </w:rPr>
+  </w:style>
 </w:styles>
 </file>
 
@@ -964,4 +2244,16 @@
     </a:ext>
   </a:extLst>
 </a:theme>
+</file>
+
+<file path=customXml/item1.xml><?xml version="1.0" encoding="utf-8"?>
+<b:Sources xmlns:b="http://schemas.openxmlformats.org/officeDocument/2006/bibliography" xmlns="http://schemas.openxmlformats.org/officeDocument/2006/bibliography" SelectedStyle="\APASixthEditionOfficeOnline.xsl" StyleName="APA" Version="6"/>
+</file>
+
+<file path=customXml/itemProps1.xml><?xml version="1.0" encoding="utf-8"?>
+<ds:datastoreItem xmlns:ds="http://schemas.openxmlformats.org/officeDocument/2006/customXml" ds:itemID="{9EEF13AC-42F0-4673-8BEC-7EA72F3923E8}">
+  <ds:schemaRefs>
+    <ds:schemaRef ds:uri="http://schemas.openxmlformats.org/officeDocument/2006/bibliography"/>
+  </ds:schemaRefs>
+</ds:datastoreItem>
 </file>
</xml_diff>